<commit_message>
Cap nhat ngay 08/6/2017
</commit_message>
<xml_diff>
--- a/WordForm/PhieuTinhHuong.docx
+++ b/WordForm/PhieuTinhHuong.docx
@@ -1364,7 +1364,16 @@
           <w:sz w:val="24"/>
           <w:szCs w:val="26"/>
         </w:rPr>
-        <w:t xml:space="preserve">…. </w:t>
+        <w:t>[SoThangBaoLuu]</w:t>
+      </w:r>
+      <w:r>
+        <w:rPr>
+          <w:rFonts w:ascii="Times New Roman" w:hAnsi="Times New Roman"/>
+          <w:b/>
+          <w:sz w:val="24"/>
+          <w:szCs w:val="26"/>
+        </w:rPr>
+        <w:t xml:space="preserve"> </w:t>
       </w:r>
       <w:r>
         <w:rPr>

</xml_diff>

<commit_message>
hihi cap nhat tong so ho so
</commit_message>
<xml_diff>
--- a/WordForm/PhieuTinhHuong.docx
+++ b/WordForm/PhieuTinhHuong.docx
@@ -1267,26 +1267,54 @@
           <w:szCs w:val="26"/>
           <w:lang w:val="vi-VN"/>
         </w:rPr>
-        <w:t>(Bằng chữ:</w:t>
-      </w:r>
-      <w:r>
-        <w:rPr>
-          <w:rFonts w:ascii="Times New Roman" w:hAnsi="Times New Roman"/>
-          <w:i/>
-          <w:sz w:val="24"/>
-          <w:szCs w:val="26"/>
-          <w:lang w:val="vi-VN"/>
-        </w:rPr>
-        <w:t xml:space="preserve"> </w:t>
-      </w:r>
-      <w:r>
-        <w:rPr>
-          <w:rFonts w:ascii="Times New Roman" w:hAnsi="Times New Roman"/>
-          <w:i/>
-          <w:sz w:val="24"/>
-          <w:szCs w:val="26"/>
-        </w:rPr>
-        <w:t>[tienbangchu]</w:t>
+        <w:t>(Bằng c</w:t>
+      </w:r>
+      <w:r>
+        <w:rPr>
+          <w:rFonts w:ascii="Times New Roman" w:hAnsi="Times New Roman"/>
+          <w:i/>
+          <w:sz w:val="24"/>
+          <w:szCs w:val="26"/>
+        </w:rPr>
+        <w:t>hữ</w:t>
+      </w:r>
+      <w:r>
+        <w:rPr>
+          <w:rFonts w:ascii="Times New Roman" w:hAnsi="Times New Roman"/>
+          <w:i/>
+          <w:sz w:val="24"/>
+          <w:szCs w:val="26"/>
+          <w:lang w:val="vi-VN"/>
+        </w:rPr>
+        <w:t xml:space="preserve">: </w:t>
+      </w:r>
+      <w:r>
+        <w:rPr>
+          <w:rFonts w:ascii="Times New Roman" w:hAnsi="Times New Roman"/>
+          <w:i/>
+          <w:sz w:val="24"/>
+          <w:szCs w:val="26"/>
+        </w:rPr>
+        <w:t>[TienBangChu]</w:t>
+      </w:r>
+      <w:r>
+        <w:rPr>
+          <w:rFonts w:ascii="Times New Roman" w:hAnsi="Times New Roman"/>
+          <w:i/>
+          <w:sz w:val="24"/>
+          <w:szCs w:val="26"/>
+        </w:rPr>
+        <w:t xml:space="preserve">  </w:t>
+      </w:r>
+      <w:r>
+        <w:rPr>
+          <w:rFonts w:ascii="Times New Roman" w:hAnsi="Times New Roman"/>
+          <w:i/>
+          <w:sz w:val="24"/>
+          <w:szCs w:val="26"/>
+          <w:lang w:val="vi-VN"/>
+        </w:rPr>
+        <w:t>)</w:t>
       </w:r>
     </w:p>
     <w:p>

</xml_diff>